<commit_message>
Worked on first lab OS
</commit_message>
<xml_diff>
--- a/2nd semester/Operating Systems/Reports/OS_Cuciuc-Denis_DJ2204_Lab01.docx
+++ b/2nd semester/Operating Systems/Reports/OS_Cuciuc-Denis_DJ2204_Lab01.docx
@@ -13,13 +13,41 @@
       </w:pPr>
       <w:bookmarkStart w:id="0" w:name="_Hlk128069219"/>
       <w:bookmarkEnd w:id="0"/>
-      <w:r>
-        <w:rPr>
-          <w:sz w:val="32"/>
-          <w:szCs w:val="32"/>
-          <w:lang w:val="en-US"/>
-        </w:rPr>
-        <w:t>Universitatea de Stat a Republicii Moldova</w:t>
+      <w:proofErr w:type="spellStart"/>
+      <w:r>
+        <w:rPr>
+          <w:sz w:val="32"/>
+          <w:szCs w:val="32"/>
+          <w:lang w:val="en-US"/>
+        </w:rPr>
+        <w:t>Universitatea</w:t>
+      </w:r>
+      <w:proofErr w:type="spellEnd"/>
+      <w:r>
+        <w:rPr>
+          <w:sz w:val="32"/>
+          <w:szCs w:val="32"/>
+          <w:lang w:val="en-US"/>
+        </w:rPr>
+        <w:t xml:space="preserve"> de Stat a </w:t>
+      </w:r>
+      <w:proofErr w:type="spellStart"/>
+      <w:r>
+        <w:rPr>
+          <w:sz w:val="32"/>
+          <w:szCs w:val="32"/>
+          <w:lang w:val="en-US"/>
+        </w:rPr>
+        <w:t>Republicii</w:t>
+      </w:r>
+      <w:proofErr w:type="spellEnd"/>
+      <w:r>
+        <w:rPr>
+          <w:sz w:val="32"/>
+          <w:szCs w:val="32"/>
+          <w:lang w:val="en-US"/>
+        </w:rPr>
+        <w:t xml:space="preserve"> Moldova</w:t>
       </w:r>
     </w:p>
     <w:p>
@@ -31,14 +59,70 @@
           <w:lang w:val="en-US"/>
         </w:rPr>
       </w:pPr>
-      <w:r>
-        <w:rPr>
-          <w:sz w:val="32"/>
-          <w:szCs w:val="32"/>
-          <w:lang w:val="en-US"/>
-        </w:rPr>
-        <w:t>Facultatea de Matematica si Informatica</w:t>
-      </w:r>
+      <w:proofErr w:type="spellStart"/>
+      <w:r>
+        <w:rPr>
+          <w:sz w:val="32"/>
+          <w:szCs w:val="32"/>
+          <w:lang w:val="en-US"/>
+        </w:rPr>
+        <w:t>Facultatea</w:t>
+      </w:r>
+      <w:proofErr w:type="spellEnd"/>
+      <w:r>
+        <w:rPr>
+          <w:sz w:val="32"/>
+          <w:szCs w:val="32"/>
+          <w:lang w:val="en-US"/>
+        </w:rPr>
+        <w:t xml:space="preserve"> de </w:t>
+      </w:r>
+      <w:proofErr w:type="spellStart"/>
+      <w:r>
+        <w:rPr>
+          <w:sz w:val="32"/>
+          <w:szCs w:val="32"/>
+          <w:lang w:val="en-US"/>
+        </w:rPr>
+        <w:t>Matematica</w:t>
+      </w:r>
+      <w:proofErr w:type="spellEnd"/>
+      <w:r>
+        <w:rPr>
+          <w:sz w:val="32"/>
+          <w:szCs w:val="32"/>
+          <w:lang w:val="en-US"/>
+        </w:rPr>
+        <w:t xml:space="preserve"> </w:t>
+      </w:r>
+      <w:proofErr w:type="spellStart"/>
+      <w:r>
+        <w:rPr>
+          <w:sz w:val="32"/>
+          <w:szCs w:val="32"/>
+          <w:lang w:val="en-US"/>
+        </w:rPr>
+        <w:t>si</w:t>
+      </w:r>
+      <w:proofErr w:type="spellEnd"/>
+      <w:r>
+        <w:rPr>
+          <w:sz w:val="32"/>
+          <w:szCs w:val="32"/>
+          <w:lang w:val="en-US"/>
+        </w:rPr>
+        <w:t xml:space="preserve"> </w:t>
+      </w:r>
+      <w:proofErr w:type="spellStart"/>
+      <w:r>
+        <w:rPr>
+          <w:sz w:val="32"/>
+          <w:szCs w:val="32"/>
+          <w:lang w:val="en-US"/>
+        </w:rPr>
+        <w:t>Informatica</w:t>
+      </w:r>
+      <w:proofErr w:type="spellEnd"/>
     </w:p>
     <w:p>
       <w:pPr>
@@ -425,7 +509,6 @@
         <w:rPr>
           <w:sz w:val="32"/>
           <w:szCs w:val="32"/>
-          <w:lang w:val="en-US"/>
         </w:rPr>
       </w:pPr>
       <w:r>
@@ -439,7 +522,6 @@
         <w:rPr>
           <w:sz w:val="32"/>
           <w:szCs w:val="32"/>
-          <w:lang w:val="en-US"/>
         </w:rPr>
         <w:t xml:space="preserve"> гр</w:t>
       </w:r>
@@ -447,23 +529,35 @@
         <w:rPr>
           <w:sz w:val="32"/>
           <w:szCs w:val="32"/>
-          <w:lang w:val="en-US"/>
-        </w:rPr>
-        <w:t>. DJ 2204</w:t>
-      </w:r>
-      <w:r>
-        <w:rPr>
-          <w:sz w:val="32"/>
-          <w:szCs w:val="32"/>
-          <w:lang w:val="en-US"/>
-        </w:rPr>
-        <w:t xml:space="preserve"> </w:t>
-      </w:r>
-      <w:r>
-        <w:rPr>
-          <w:sz w:val="32"/>
-          <w:szCs w:val="32"/>
-          <w:lang w:val="en-US"/>
+        </w:rPr>
+        <w:t xml:space="preserve">. </w:t>
+      </w:r>
+      <w:r>
+        <w:rPr>
+          <w:sz w:val="32"/>
+          <w:szCs w:val="32"/>
+          <w:lang w:val="en-US"/>
+        </w:rPr>
+        <w:t>DJ</w:t>
+      </w:r>
+      <w:r>
+        <w:rPr>
+          <w:sz w:val="32"/>
+          <w:szCs w:val="32"/>
+        </w:rPr>
+        <w:t xml:space="preserve"> 2204</w:t>
+      </w:r>
+      <w:r>
+        <w:rPr>
+          <w:sz w:val="32"/>
+          <w:szCs w:val="32"/>
+        </w:rPr>
+        <w:t xml:space="preserve"> </w:t>
+      </w:r>
+      <w:r>
+        <w:rPr>
+          <w:sz w:val="32"/>
+          <w:szCs w:val="32"/>
         </w:rPr>
         <w:tab/>
       </w:r>
@@ -471,10 +565,10 @@
         <w:rPr>
           <w:sz w:val="32"/>
           <w:szCs w:val="32"/>
-          <w:lang w:val="en-US"/>
         </w:rPr>
         <w:tab/>
       </w:r>
+      <w:proofErr w:type="spellStart"/>
       <w:r>
         <w:rPr>
           <w:sz w:val="32"/>
@@ -482,11 +576,11 @@
         </w:rPr>
         <w:t>Кучук</w:t>
       </w:r>
-      <w:r>
-        <w:rPr>
-          <w:sz w:val="32"/>
-          <w:szCs w:val="32"/>
-          <w:lang w:val="en-US"/>
+      <w:proofErr w:type="spellEnd"/>
+      <w:r>
+        <w:rPr>
+          <w:sz w:val="32"/>
+          <w:szCs w:val="32"/>
         </w:rPr>
         <w:t xml:space="preserve"> </w:t>
       </w:r>
@@ -501,7 +595,6 @@
         <w:rPr>
           <w:sz w:val="32"/>
           <w:szCs w:val="32"/>
-          <w:lang w:val="en-US"/>
         </w:rPr>
         <w:t>,</w:t>
       </w:r>
@@ -523,7 +616,6 @@
         <w:rPr>
           <w:sz w:val="32"/>
           <w:szCs w:val="32"/>
-          <w:lang w:val="en-US"/>
         </w:rPr>
         <w:t xml:space="preserve">                  </w:t>
       </w:r>
@@ -531,7 +623,6 @@
         <w:rPr>
           <w:sz w:val="32"/>
           <w:szCs w:val="32"/>
-          <w:lang w:val="en-US"/>
         </w:rPr>
         <w:tab/>
       </w:r>
@@ -539,7 +630,6 @@
         <w:rPr>
           <w:sz w:val="32"/>
           <w:szCs w:val="32"/>
-          <w:lang w:val="en-US"/>
         </w:rPr>
         <w:tab/>
       </w:r>
@@ -554,7 +644,6 @@
         <w:rPr>
           <w:sz w:val="32"/>
           <w:szCs w:val="32"/>
-          <w:lang w:val="en-US"/>
         </w:rPr>
         <w:t xml:space="preserve"> </w:t>
       </w:r>
@@ -700,6 +789,7 @@
           <w:b/>
         </w:rPr>
       </w:pPr>
+      <w:proofErr w:type="spellStart"/>
       <w:r>
         <w:rPr>
           <w:b/>
@@ -708,6 +798,7 @@
         <w:lastRenderedPageBreak/>
         <w:t>Md</w:t>
       </w:r>
+      <w:proofErr w:type="spellEnd"/>
       <w:r>
         <w:rPr>
           <w:b/>
@@ -723,11 +814,6 @@
     </w:p>
     <w:p/>
     <w:p>
-      <w:pPr>
-        <w:rPr>
-          <w:lang w:val="en-US"/>
-        </w:rPr>
-      </w:pPr>
       <w:r>
         <w:t xml:space="preserve">Как пример я создал директории которые изображают часть курса (главы) по обучению ЯП </w:t>
       </w:r>
@@ -735,12 +821,12 @@
         <w:rPr>
           <w:lang w:val="en-US"/>
         </w:rPr>
-        <w:t>java:</w:t>
-      </w:r>
-      <w:r>
-        <w:rPr>
-          <w:lang w:val="en-US"/>
-        </w:rPr>
+        <w:t>java</w:t>
+      </w:r>
+      <w:r>
+        <w:t>:</w:t>
+      </w:r>
+      <w:r>
         <w:br/>
       </w:r>
       <w:r>
@@ -785,15 +871,9 @@
         </w:drawing>
       </w:r>
       <w:r>
-        <w:rPr>
-          <w:lang w:val="en-US"/>
-        </w:rPr>
         <w:br/>
       </w:r>
       <w:r>
-        <w:rPr>
-          <w:lang w:val="en-US"/>
-        </w:rPr>
         <w:br/>
       </w:r>
     </w:p>
@@ -1545,12 +1625,14 @@
       <w:r>
         <w:t xml:space="preserve">В качестве примера выведу </w:t>
       </w:r>
+      <w:proofErr w:type="spellStart"/>
       <w:r>
         <w:rPr>
           <w:lang w:val="en-US"/>
         </w:rPr>
         <w:t>myname</w:t>
       </w:r>
+      <w:proofErr w:type="spellEnd"/>
       <w:r>
         <w:t>.</w:t>
       </w:r>
@@ -1644,8 +1726,6 @@
       <w:r>
         <w:t>директориях</w:t>
       </w:r>
-      <w:bookmarkStart w:id="1" w:name="_GoBack"/>
-      <w:bookmarkEnd w:id="1"/>
       <w:r>
         <w:t>.</w:t>
       </w:r>
@@ -1706,6 +1786,1236 @@
       <w:r>
         <w:br/>
       </w:r>
+      <w:r>
+        <w:tab/>
+        <w:t>Так же команда</w:t>
+      </w:r>
+      <w:r>
+        <w:t xml:space="preserve"> </w:t>
+      </w:r>
+      <w:r>
+        <w:rPr>
+          <w:lang w:val="en-US"/>
+        </w:rPr>
+        <w:t>DIR</w:t>
+      </w:r>
+      <w:r>
+        <w:t xml:space="preserve"> </w:t>
+      </w:r>
+      <w:r>
+        <w:t xml:space="preserve">имеет свои атрибуты, например, как </w:t>
+      </w:r>
+      <w:r>
+        <w:rPr>
+          <w:b/>
+        </w:rPr>
+        <w:t>/</w:t>
+      </w:r>
+      <w:r>
+        <w:rPr>
+          <w:b/>
+          <w:lang w:val="en-US"/>
+        </w:rPr>
+        <w:t>s</w:t>
+      </w:r>
+      <w:r>
+        <w:t xml:space="preserve"> </w:t>
+      </w:r>
+      <w:r>
+        <w:t>для отображения файлов рекурсивно</w:t>
+      </w:r>
+      <w:r>
+        <w:t xml:space="preserve">, </w:t>
+      </w:r>
+      <w:r>
+        <w:t xml:space="preserve">обходя все подкаталоги. То есть позволяет нам просмотреть каталоги </w:t>
+      </w:r>
+      <w:r>
+        <w:lastRenderedPageBreak/>
+        <w:t>и подкаталоги каждого каталога по отдельности.</w:t>
+      </w:r>
+      <w:r>
+        <w:br/>
+      </w:r>
+      <w:r>
+        <w:rPr>
+          <w:noProof/>
+          <w:lang w:val="en-US" w:eastAsia="en-US"/>
+        </w:rPr>
+        <w:drawing>
+          <wp:inline distT="0" distB="0" distL="0" distR="0" wp14:anchorId="4A3E5CCD" wp14:editId="46A6883B">
+            <wp:extent cx="5943600" cy="3728085"/>
+            <wp:effectExtent l="0" t="0" r="0" b="5715"/>
+            <wp:docPr id="11" name="Рисунок 11"/>
+            <wp:cNvGraphicFramePr>
+              <a:graphicFrameLocks xmlns:a="http://schemas.openxmlformats.org/drawingml/2006/main" noChangeAspect="1"/>
+            </wp:cNvGraphicFramePr>
+            <a:graphic xmlns:a="http://schemas.openxmlformats.org/drawingml/2006/main">
+              <a:graphicData uri="http://schemas.openxmlformats.org/drawingml/2006/picture">
+                <pic:pic xmlns:pic="http://schemas.openxmlformats.org/drawingml/2006/picture">
+                  <pic:nvPicPr>
+                    <pic:cNvPr id="1" name=""/>
+                    <pic:cNvPicPr/>
+                  </pic:nvPicPr>
+                  <pic:blipFill>
+                    <a:blip r:embed="rId15"/>
+                    <a:stretch>
+                      <a:fillRect/>
+                    </a:stretch>
+                  </pic:blipFill>
+                  <pic:spPr>
+                    <a:xfrm>
+                      <a:off x="0" y="0"/>
+                      <a:ext cx="5943600" cy="3728085"/>
+                    </a:xfrm>
+                    <a:prstGeom prst="rect">
+                      <a:avLst/>
+                    </a:prstGeom>
+                  </pic:spPr>
+                </pic:pic>
+              </a:graphicData>
+            </a:graphic>
+          </wp:inline>
+        </w:drawing>
+      </w:r>
+    </w:p>
+    <w:p/>
+    <w:p>
+      <w:pPr>
+        <w:jc w:val="center"/>
+      </w:pPr>
+      <w:r>
+        <w:rPr>
+          <w:noProof/>
+          <w:lang w:val="en-US" w:eastAsia="en-US"/>
+        </w:rPr>
+        <w:drawing>
+          <wp:inline distT="0" distB="0" distL="0" distR="0" wp14:anchorId="66574573" wp14:editId="3D1046E9">
+            <wp:extent cx="4943475" cy="4129597"/>
+            <wp:effectExtent l="0" t="0" r="0" b="4445"/>
+            <wp:docPr id="12" name="Рисунок 12"/>
+            <wp:cNvGraphicFramePr>
+              <a:graphicFrameLocks xmlns:a="http://schemas.openxmlformats.org/drawingml/2006/main" noChangeAspect="1"/>
+            </wp:cNvGraphicFramePr>
+            <a:graphic xmlns:a="http://schemas.openxmlformats.org/drawingml/2006/main">
+              <a:graphicData uri="http://schemas.openxmlformats.org/drawingml/2006/picture">
+                <pic:pic xmlns:pic="http://schemas.openxmlformats.org/drawingml/2006/picture">
+                  <pic:nvPicPr>
+                    <pic:cNvPr id="1" name=""/>
+                    <pic:cNvPicPr/>
+                  </pic:nvPicPr>
+                  <pic:blipFill>
+                    <a:blip r:embed="rId16"/>
+                    <a:stretch>
+                      <a:fillRect/>
+                    </a:stretch>
+                  </pic:blipFill>
+                  <pic:spPr>
+                    <a:xfrm>
+                      <a:off x="0" y="0"/>
+                      <a:ext cx="4943475" cy="4129597"/>
+                    </a:xfrm>
+                    <a:prstGeom prst="rect">
+                      <a:avLst/>
+                    </a:prstGeom>
+                  </pic:spPr>
+                </pic:pic>
+              </a:graphicData>
+            </a:graphic>
+          </wp:inline>
+        </w:drawing>
+      </w:r>
+    </w:p>
+    <w:p>
+      <w:r>
+        <w:lastRenderedPageBreak/>
+        <w:t xml:space="preserve">Еще есть атрибут </w:t>
+      </w:r>
+      <w:r>
+        <w:rPr>
+          <w:b/>
+        </w:rPr>
+        <w:t>/</w:t>
+      </w:r>
+      <w:r>
+        <w:rPr>
+          <w:b/>
+          <w:lang w:val="en-US"/>
+        </w:rPr>
+        <w:t>w</w:t>
+      </w:r>
+      <w:r>
+        <w:t xml:space="preserve"> </w:t>
+      </w:r>
+      <w:r>
+        <w:t>который использует формат широкого списка</w:t>
+      </w:r>
+      <w:r>
+        <w:t>,</w:t>
+      </w:r>
+      <w:r>
+        <w:t xml:space="preserve"> отображая только имена файлов или папок. Очень удобно для того чтобы посмотреть содержимое директорий очень быстро и не вдаваясь в детали.</w:t>
+      </w:r>
+    </w:p>
+    <w:p/>
+    <w:p>
+      <w:r>
+        <w:rPr>
+          <w:noProof/>
+          <w:lang w:val="en-US" w:eastAsia="en-US"/>
+        </w:rPr>
+        <w:drawing>
+          <wp:inline distT="0" distB="0" distL="0" distR="0" wp14:anchorId="71D26FFC" wp14:editId="6B6B7788">
+            <wp:extent cx="5943600" cy="1158875"/>
+            <wp:effectExtent l="0" t="0" r="0" b="3175"/>
+            <wp:docPr id="13" name="Рисунок 13"/>
+            <wp:cNvGraphicFramePr>
+              <a:graphicFrameLocks xmlns:a="http://schemas.openxmlformats.org/drawingml/2006/main" noChangeAspect="1"/>
+            </wp:cNvGraphicFramePr>
+            <a:graphic xmlns:a="http://schemas.openxmlformats.org/drawingml/2006/main">
+              <a:graphicData uri="http://schemas.openxmlformats.org/drawingml/2006/picture">
+                <pic:pic xmlns:pic="http://schemas.openxmlformats.org/drawingml/2006/picture">
+                  <pic:nvPicPr>
+                    <pic:cNvPr id="1" name=""/>
+                    <pic:cNvPicPr/>
+                  </pic:nvPicPr>
+                  <pic:blipFill>
+                    <a:blip r:embed="rId17"/>
+                    <a:stretch>
+                      <a:fillRect/>
+                    </a:stretch>
+                  </pic:blipFill>
+                  <pic:spPr>
+                    <a:xfrm>
+                      <a:off x="0" y="0"/>
+                      <a:ext cx="5943600" cy="1158875"/>
+                    </a:xfrm>
+                    <a:prstGeom prst="rect">
+                      <a:avLst/>
+                    </a:prstGeom>
+                  </pic:spPr>
+                </pic:pic>
+              </a:graphicData>
+            </a:graphic>
+          </wp:inline>
+        </w:drawing>
+      </w:r>
+    </w:p>
+    <w:p/>
+    <w:p/>
+    <w:p>
+      <w:r>
+        <w:t xml:space="preserve">Атрибут </w:t>
+      </w:r>
+      <w:r>
+        <w:rPr>
+          <w:b/>
+        </w:rPr>
+        <w:t>/</w:t>
+      </w:r>
+      <w:r>
+        <w:rPr>
+          <w:b/>
+          <w:lang w:val="en-US"/>
+        </w:rPr>
+        <w:t>b</w:t>
+      </w:r>
+      <w:r>
+        <w:t xml:space="preserve"> </w:t>
+      </w:r>
+      <w:r>
+        <w:t>использует очень примитивный формат просмотра и показывает лишь директории (без их сабдиректорий) а также только имя директории и имя файла, а также и формат файла.</w:t>
+      </w:r>
+    </w:p>
+    <w:p>
+      <w:r>
+        <w:rPr>
+          <w:noProof/>
+          <w:lang w:val="en-US" w:eastAsia="en-US"/>
+        </w:rPr>
+        <w:drawing>
+          <wp:inline distT="0" distB="0" distL="0" distR="0" wp14:anchorId="4FE1EF7F" wp14:editId="7F84CAFB">
+            <wp:extent cx="5638800" cy="1590675"/>
+            <wp:effectExtent l="0" t="0" r="0" b="9525"/>
+            <wp:docPr id="14" name="Рисунок 14"/>
+            <wp:cNvGraphicFramePr>
+              <a:graphicFrameLocks xmlns:a="http://schemas.openxmlformats.org/drawingml/2006/main" noChangeAspect="1"/>
+            </wp:cNvGraphicFramePr>
+            <a:graphic xmlns:a="http://schemas.openxmlformats.org/drawingml/2006/main">
+              <a:graphicData uri="http://schemas.openxmlformats.org/drawingml/2006/picture">
+                <pic:pic xmlns:pic="http://schemas.openxmlformats.org/drawingml/2006/picture">
+                  <pic:nvPicPr>
+                    <pic:cNvPr id="1" name=""/>
+                    <pic:cNvPicPr/>
+                  </pic:nvPicPr>
+                  <pic:blipFill>
+                    <a:blip r:embed="rId18"/>
+                    <a:stretch>
+                      <a:fillRect/>
+                    </a:stretch>
+                  </pic:blipFill>
+                  <pic:spPr>
+                    <a:xfrm>
+                      <a:off x="0" y="0"/>
+                      <a:ext cx="5638800" cy="1590675"/>
+                    </a:xfrm>
+                    <a:prstGeom prst="rect">
+                      <a:avLst/>
+                    </a:prstGeom>
+                  </pic:spPr>
+                </pic:pic>
+              </a:graphicData>
+            </a:graphic>
+          </wp:inline>
+        </w:drawing>
+      </w:r>
+    </w:p>
+    <w:p/>
+    <w:p>
+      <w:pPr>
+        <w:rPr>
+          <w:lang w:val="en-US"/>
+        </w:rPr>
+      </w:pPr>
+      <w:r>
+        <w:t xml:space="preserve">Очень важный атрибут </w:t>
+      </w:r>
+      <w:r>
+        <w:rPr>
+          <w:b/>
+        </w:rPr>
+        <w:t>/o</w:t>
+      </w:r>
+      <w:r>
+        <w:t xml:space="preserve"> позволит вывести содержимое директории в отсортированном виде. </w:t>
+      </w:r>
+      <w:r>
+        <w:br/>
+      </w:r>
+      <w:r>
+        <w:br/>
+        <w:t>И атрибут имеет такие дополнительные опции</w:t>
+      </w:r>
+      <w:r>
+        <w:t>:</w:t>
+      </w:r>
+    </w:p>
+    <w:p>
+      <w:pPr>
+        <w:pStyle w:val="a3"/>
+        <w:numPr>
+          <w:ilvl w:val="0"/>
+          <w:numId w:val="2"/>
+        </w:numPr>
+      </w:pPr>
+      <w:r>
+        <w:rPr>
+          <w:b/>
+          <w:bCs/>
+          <w:lang w:val="en-US"/>
+        </w:rPr>
+        <w:t>n</w:t>
+      </w:r>
+      <w:r>
+        <w:t xml:space="preserve">: </w:t>
+      </w:r>
+      <w:r>
+        <w:t>по</w:t>
+      </w:r>
+      <w:r>
+        <w:t xml:space="preserve"> </w:t>
+      </w:r>
+      <w:r>
+        <w:t>имени</w:t>
+      </w:r>
+      <w:r>
+        <w:t xml:space="preserve"> (</w:t>
+      </w:r>
+      <w:r>
+        <w:t>в</w:t>
+      </w:r>
+      <w:r>
+        <w:t xml:space="preserve"> </w:t>
+      </w:r>
+      <w:r>
+        <w:t>алфавитном</w:t>
+      </w:r>
+      <w:r>
+        <w:t xml:space="preserve"> </w:t>
+      </w:r>
+      <w:r>
+        <w:t>порядке</w:t>
+      </w:r>
+      <w:r>
+        <w:t>)</w:t>
+      </w:r>
+    </w:p>
+    <w:p>
+      <w:pPr>
+        <w:pStyle w:val="a3"/>
+        <w:numPr>
+          <w:ilvl w:val="0"/>
+          <w:numId w:val="2"/>
+        </w:numPr>
+      </w:pPr>
+      <w:r>
+        <w:rPr>
+          <w:b/>
+          <w:bCs/>
+          <w:lang w:val="en-US"/>
+        </w:rPr>
+        <w:t>s</w:t>
+      </w:r>
+      <w:r>
+        <w:rPr>
+          <w:b/>
+          <w:bCs/>
+        </w:rPr>
+        <w:t>:</w:t>
+      </w:r>
+      <w:r>
+        <w:t xml:space="preserve"> </w:t>
+      </w:r>
+      <w:r>
+        <w:t>по</w:t>
+      </w:r>
+      <w:r>
+        <w:t xml:space="preserve"> </w:t>
+      </w:r>
+      <w:r>
+        <w:t>размеру</w:t>
+      </w:r>
+      <w:r>
+        <w:t xml:space="preserve"> </w:t>
+      </w:r>
+      <w:r>
+        <w:t>директорий</w:t>
+      </w:r>
+      <w:r>
+        <w:t xml:space="preserve"> (</w:t>
+      </w:r>
+      <w:r>
+        <w:t>сначала</w:t>
+      </w:r>
+      <w:r>
+        <w:t xml:space="preserve"> </w:t>
+      </w:r>
+      <w:r>
+        <w:t>легкие</w:t>
+      </w:r>
+      <w:r>
+        <w:t>)</w:t>
+      </w:r>
+    </w:p>
+    <w:p>
+      <w:pPr>
+        <w:pStyle w:val="a3"/>
+        <w:numPr>
+          <w:ilvl w:val="0"/>
+          <w:numId w:val="2"/>
+        </w:numPr>
+      </w:pPr>
+      <w:r>
+        <w:rPr>
+          <w:b/>
+          <w:bCs/>
+          <w:lang w:val="en-US"/>
+        </w:rPr>
+        <w:t>e</w:t>
+      </w:r>
+      <w:r>
+        <w:rPr>
+          <w:b/>
+          <w:bCs/>
+        </w:rPr>
+        <w:t>:</w:t>
+      </w:r>
+      <w:r>
+        <w:t xml:space="preserve"> </w:t>
+      </w:r>
+      <w:r>
+        <w:t>по</w:t>
+      </w:r>
+      <w:r>
+        <w:t xml:space="preserve"> </w:t>
+      </w:r>
+      <w:r>
+        <w:t>расширению</w:t>
+      </w:r>
+      <w:r>
+        <w:t xml:space="preserve"> (</w:t>
+      </w:r>
+      <w:r>
+        <w:t>по</w:t>
+      </w:r>
+      <w:r>
+        <w:t xml:space="preserve"> </w:t>
+      </w:r>
+      <w:r>
+        <w:t>алфавиту</w:t>
+      </w:r>
+      <w:r>
+        <w:t>)</w:t>
+      </w:r>
+    </w:p>
+    <w:p>
+      <w:pPr>
+        <w:pStyle w:val="a3"/>
+        <w:numPr>
+          <w:ilvl w:val="0"/>
+          <w:numId w:val="2"/>
+        </w:numPr>
+      </w:pPr>
+      <w:r>
+        <w:rPr>
+          <w:b/>
+          <w:bCs/>
+          <w:lang w:val="en-US"/>
+        </w:rPr>
+        <w:t>d</w:t>
+      </w:r>
+      <w:r>
+        <w:rPr>
+          <w:b/>
+          <w:bCs/>
+        </w:rPr>
+        <w:t>:</w:t>
+      </w:r>
+      <w:r>
+        <w:t xml:space="preserve"> </w:t>
+      </w:r>
+      <w:r>
+        <w:t>по</w:t>
+      </w:r>
+      <w:r>
+        <w:t xml:space="preserve"> </w:t>
+      </w:r>
+      <w:r>
+        <w:t>дате</w:t>
+      </w:r>
+      <w:r>
+        <w:t>/</w:t>
+      </w:r>
+      <w:r>
+        <w:t>времени</w:t>
+      </w:r>
+      <w:r>
+        <w:t xml:space="preserve"> </w:t>
+      </w:r>
+      <w:r>
+        <w:t>добавления</w:t>
+      </w:r>
+      <w:r>
+        <w:t xml:space="preserve"> (</w:t>
+      </w:r>
+      <w:r>
+        <w:t>сначала</w:t>
+      </w:r>
+      <w:r>
+        <w:t xml:space="preserve"> </w:t>
+      </w:r>
+      <w:r>
+        <w:t>старые</w:t>
+      </w:r>
+      <w:r>
+        <w:t>)</w:t>
+      </w:r>
+    </w:p>
+    <w:p>
+      <w:pPr>
+        <w:pStyle w:val="a3"/>
+        <w:numPr>
+          <w:ilvl w:val="0"/>
+          <w:numId w:val="2"/>
+        </w:numPr>
+        <w:rPr>
+          <w:lang w:val="en-US"/>
+        </w:rPr>
+      </w:pPr>
+      <w:r>
+        <w:rPr>
+          <w:b/>
+          <w:bCs/>
+          <w:lang w:val="en-US"/>
+        </w:rPr>
+        <w:t>g:</w:t>
+      </w:r>
+      <w:r>
+        <w:rPr>
+          <w:lang w:val="en-US"/>
+        </w:rPr>
+        <w:t xml:space="preserve"> </w:t>
+      </w:r>
+      <w:r>
+        <w:t>сначала</w:t>
+      </w:r>
+      <w:r>
+        <w:rPr>
+          <w:lang w:val="en-US"/>
+        </w:rPr>
+        <w:t xml:space="preserve"> </w:t>
+      </w:r>
+      <w:r>
+        <w:t>директории</w:t>
+      </w:r>
+    </w:p>
+    <w:p>
+      <w:pPr>
+        <w:pStyle w:val="a3"/>
+        <w:numPr>
+          <w:ilvl w:val="0"/>
+          <w:numId w:val="2"/>
+        </w:numPr>
+        <w:rPr>
+          <w:lang w:val="en-US"/>
+        </w:rPr>
+      </w:pPr>
+      <w:r>
+        <w:rPr>
+          <w:b/>
+          <w:lang w:val="en-US"/>
+        </w:rPr>
+        <w:t>-</w:t>
+      </w:r>
+      <w:r>
+        <w:rPr>
+          <w:lang w:val="en-US"/>
+        </w:rPr>
+        <w:t>:</w:t>
+      </w:r>
+      <w:r>
+        <w:rPr>
+          <w:lang w:val="en-US"/>
+        </w:rPr>
+        <w:t xml:space="preserve"> </w:t>
+      </w:r>
+      <w:r>
+        <w:t>префикс</w:t>
+      </w:r>
+      <w:r>
+        <w:rPr>
+          <w:lang w:val="en-US"/>
+        </w:rPr>
+        <w:t xml:space="preserve"> </w:t>
+      </w:r>
+      <w:r>
+        <w:t>которые</w:t>
+      </w:r>
+      <w:r>
+        <w:rPr>
+          <w:lang w:val="en-US"/>
+        </w:rPr>
+        <w:t xml:space="preserve"> </w:t>
+      </w:r>
+      <w:r>
+        <w:t>изменит</w:t>
+      </w:r>
+      <w:r>
+        <w:rPr>
+          <w:lang w:val="en-US"/>
+        </w:rPr>
+        <w:t xml:space="preserve"> </w:t>
+      </w:r>
+      <w:r>
+        <w:t>порядок</w:t>
+      </w:r>
+      <w:r>
+        <w:rPr>
+          <w:lang w:val="en-US"/>
+        </w:rPr>
+        <w:t xml:space="preserve"> </w:t>
+      </w:r>
+      <w:r>
+        <w:t>сортировки</w:t>
+      </w:r>
+    </w:p>
+    <w:p>
+      <w:pPr>
+        <w:rPr>
+          <w:lang w:val="en-US"/>
+        </w:rPr>
+      </w:pPr>
+    </w:p>
+    <w:p>
+      <w:pPr>
+        <w:rPr>
+          <w:lang w:val="en-US"/>
+        </w:rPr>
+      </w:pPr>
+      <w:r>
+        <w:rPr>
+          <w:noProof/>
+          <w:lang w:val="en-US" w:eastAsia="en-US"/>
+        </w:rPr>
+        <w:lastRenderedPageBreak/>
+        <w:drawing>
+          <wp:inline distT="0" distB="0" distL="0" distR="0" wp14:anchorId="1C00A698" wp14:editId="738E66E9">
+            <wp:extent cx="5457825" cy="8229600"/>
+            <wp:effectExtent l="0" t="0" r="9525" b="0"/>
+            <wp:docPr id="15" name="Рисунок 15"/>
+            <wp:cNvGraphicFramePr>
+              <a:graphicFrameLocks xmlns:a="http://schemas.openxmlformats.org/drawingml/2006/main" noChangeAspect="1"/>
+            </wp:cNvGraphicFramePr>
+            <a:graphic xmlns:a="http://schemas.openxmlformats.org/drawingml/2006/main">
+              <a:graphicData uri="http://schemas.openxmlformats.org/drawingml/2006/picture">
+                <pic:pic xmlns:pic="http://schemas.openxmlformats.org/drawingml/2006/picture">
+                  <pic:nvPicPr>
+                    <pic:cNvPr id="1" name=""/>
+                    <pic:cNvPicPr/>
+                  </pic:nvPicPr>
+                  <pic:blipFill>
+                    <a:blip r:embed="rId19"/>
+                    <a:stretch>
+                      <a:fillRect/>
+                    </a:stretch>
+                  </pic:blipFill>
+                  <pic:spPr>
+                    <a:xfrm>
+                      <a:off x="0" y="0"/>
+                      <a:ext cx="5457825" cy="8229600"/>
+                    </a:xfrm>
+                    <a:prstGeom prst="rect">
+                      <a:avLst/>
+                    </a:prstGeom>
+                  </pic:spPr>
+                </pic:pic>
+              </a:graphicData>
+            </a:graphic>
+          </wp:inline>
+        </w:drawing>
+      </w:r>
+    </w:p>
+    <w:p>
+      <w:pPr>
+        <w:rPr>
+          <w:lang w:val="en-US"/>
+        </w:rPr>
+      </w:pPr>
+      <w:r>
+        <w:rPr>
+          <w:noProof/>
+          <w:lang w:val="en-US" w:eastAsia="en-US"/>
+        </w:rPr>
+        <w:lastRenderedPageBreak/>
+        <w:drawing>
+          <wp:inline distT="0" distB="0" distL="0" distR="0" wp14:anchorId="14136A3B" wp14:editId="2FADFCF2">
+            <wp:extent cx="5560695" cy="8229600"/>
+            <wp:effectExtent l="0" t="0" r="1905" b="0"/>
+            <wp:docPr id="16" name="Рисунок 16"/>
+            <wp:cNvGraphicFramePr>
+              <a:graphicFrameLocks xmlns:a="http://schemas.openxmlformats.org/drawingml/2006/main" noChangeAspect="1"/>
+            </wp:cNvGraphicFramePr>
+            <a:graphic xmlns:a="http://schemas.openxmlformats.org/drawingml/2006/main">
+              <a:graphicData uri="http://schemas.openxmlformats.org/drawingml/2006/picture">
+                <pic:pic xmlns:pic="http://schemas.openxmlformats.org/drawingml/2006/picture">
+                  <pic:nvPicPr>
+                    <pic:cNvPr id="1" name=""/>
+                    <pic:cNvPicPr/>
+                  </pic:nvPicPr>
+                  <pic:blipFill>
+                    <a:blip r:embed="rId20"/>
+                    <a:stretch>
+                      <a:fillRect/>
+                    </a:stretch>
+                  </pic:blipFill>
+                  <pic:spPr>
+                    <a:xfrm>
+                      <a:off x="0" y="0"/>
+                      <a:ext cx="5560695" cy="8229600"/>
+                    </a:xfrm>
+                    <a:prstGeom prst="rect">
+                      <a:avLst/>
+                    </a:prstGeom>
+                  </pic:spPr>
+                </pic:pic>
+              </a:graphicData>
+            </a:graphic>
+          </wp:inline>
+        </w:drawing>
+      </w:r>
+    </w:p>
+    <w:p>
+      <w:r>
+        <w:lastRenderedPageBreak/>
+        <w:t xml:space="preserve">Есть еще один не менее важный атрибут </w:t>
+      </w:r>
+      <w:r>
+        <w:rPr>
+          <w:b/>
+        </w:rPr>
+        <w:t>/</w:t>
+      </w:r>
+      <w:r>
+        <w:rPr>
+          <w:b/>
+          <w:lang w:val="en-US"/>
+        </w:rPr>
+        <w:t>a</w:t>
+      </w:r>
+      <w:r>
+        <w:t xml:space="preserve"> </w:t>
+      </w:r>
+      <w:r>
+        <w:t>который позволяет просматривать только определенного типа файлы.</w:t>
+      </w:r>
+    </w:p>
+    <w:p/>
+    <w:p>
+      <w:r>
+        <w:t>У данного атрибута также есть опции</w:t>
+      </w:r>
+      <w:r>
+        <w:t xml:space="preserve">: </w:t>
+      </w:r>
+    </w:p>
+    <w:p>
+      <w:pPr>
+        <w:pStyle w:val="a3"/>
+        <w:numPr>
+          <w:ilvl w:val="0"/>
+          <w:numId w:val="3"/>
+        </w:numPr>
+      </w:pPr>
+      <w:r>
+        <w:rPr>
+          <w:lang w:val="en-US"/>
+        </w:rPr>
+        <w:t xml:space="preserve">D: </w:t>
+      </w:r>
+      <w:r>
+        <w:t>директории</w:t>
+      </w:r>
+    </w:p>
+    <w:p>
+      <w:pPr>
+        <w:pStyle w:val="a3"/>
+        <w:numPr>
+          <w:ilvl w:val="0"/>
+          <w:numId w:val="3"/>
+        </w:numPr>
+      </w:pPr>
+      <w:r>
+        <w:rPr>
+          <w:lang w:val="en-US"/>
+        </w:rPr>
+        <w:t>R</w:t>
+      </w:r>
+      <w:r>
+        <w:t xml:space="preserve">: </w:t>
+      </w:r>
+      <w:r>
+        <w:t>только файлы с доступом чтения</w:t>
+      </w:r>
+    </w:p>
+    <w:p>
+      <w:pPr>
+        <w:pStyle w:val="a3"/>
+        <w:numPr>
+          <w:ilvl w:val="0"/>
+          <w:numId w:val="3"/>
+        </w:numPr>
+      </w:pPr>
+      <w:r>
+        <w:rPr>
+          <w:lang w:val="en-US"/>
+        </w:rPr>
+        <w:t xml:space="preserve">H: </w:t>
+      </w:r>
+      <w:r>
+        <w:t>скрытые файлы</w:t>
+      </w:r>
+    </w:p>
+    <w:p>
+      <w:pPr>
+        <w:pStyle w:val="a3"/>
+        <w:numPr>
+          <w:ilvl w:val="0"/>
+          <w:numId w:val="3"/>
+        </w:numPr>
+      </w:pPr>
+      <w:r>
+        <w:rPr>
+          <w:lang w:val="en-US"/>
+        </w:rPr>
+        <w:t>A</w:t>
+      </w:r>
+      <w:r>
+        <w:t xml:space="preserve">: </w:t>
+      </w:r>
+      <w:r>
+        <w:t>ф</w:t>
+      </w:r>
+      <w:r>
+        <w:t>айлы, помечен</w:t>
+      </w:r>
+      <w:r>
+        <w:t>ные как готовые к архивированию</w:t>
+      </w:r>
+    </w:p>
+    <w:p>
+      <w:pPr>
+        <w:pStyle w:val="a3"/>
+        <w:numPr>
+          <w:ilvl w:val="0"/>
+          <w:numId w:val="3"/>
+        </w:numPr>
+      </w:pPr>
+      <w:r>
+        <w:rPr>
+          <w:lang w:val="en-US"/>
+        </w:rPr>
+        <w:t xml:space="preserve">S: </w:t>
+      </w:r>
+      <w:r>
+        <w:t>системные файлы</w:t>
+      </w:r>
+    </w:p>
+    <w:p>
+      <w:pPr>
+        <w:pStyle w:val="a3"/>
+        <w:numPr>
+          <w:ilvl w:val="0"/>
+          <w:numId w:val="3"/>
+        </w:numPr>
+      </w:pPr>
+      <w:r>
+        <w:t>-</w:t>
+      </w:r>
+      <w:r>
+        <w:t xml:space="preserve">: </w:t>
+      </w:r>
+      <w:r>
+        <w:t xml:space="preserve">префикс который означает </w:t>
+      </w:r>
+      <w:r>
+        <w:t>“</w:t>
+      </w:r>
+      <w:r>
+        <w:t>нет</w:t>
+      </w:r>
+      <w:r>
+        <w:t>”</w:t>
+      </w:r>
+      <w:r>
+        <w:t xml:space="preserve"> (то есть всё кроме этого)</w:t>
+      </w:r>
+    </w:p>
+    <w:p/>
+    <w:p>
+      <w:r>
+        <w:rPr>
+          <w:noProof/>
+          <w:lang w:val="en-US" w:eastAsia="en-US"/>
+        </w:rPr>
+        <w:drawing>
+          <wp:inline distT="0" distB="0" distL="0" distR="0" wp14:anchorId="228347F5" wp14:editId="2EC94C92">
+            <wp:extent cx="5943600" cy="4345305"/>
+            <wp:effectExtent l="0" t="0" r="0" b="0"/>
+            <wp:docPr id="17" name="Рисунок 17"/>
+            <wp:cNvGraphicFramePr>
+              <a:graphicFrameLocks xmlns:a="http://schemas.openxmlformats.org/drawingml/2006/main" noChangeAspect="1"/>
+            </wp:cNvGraphicFramePr>
+            <a:graphic xmlns:a="http://schemas.openxmlformats.org/drawingml/2006/main">
+              <a:graphicData uri="http://schemas.openxmlformats.org/drawingml/2006/picture">
+                <pic:pic xmlns:pic="http://schemas.openxmlformats.org/drawingml/2006/picture">
+                  <pic:nvPicPr>
+                    <pic:cNvPr id="1" name=""/>
+                    <pic:cNvPicPr/>
+                  </pic:nvPicPr>
+                  <pic:blipFill>
+                    <a:blip r:embed="rId21"/>
+                    <a:stretch>
+                      <a:fillRect/>
+                    </a:stretch>
+                  </pic:blipFill>
+                  <pic:spPr>
+                    <a:xfrm>
+                      <a:off x="0" y="0"/>
+                      <a:ext cx="5943600" cy="4345305"/>
+                    </a:xfrm>
+                    <a:prstGeom prst="rect">
+                      <a:avLst/>
+                    </a:prstGeom>
+                  </pic:spPr>
+                </pic:pic>
+              </a:graphicData>
+            </a:graphic>
+          </wp:inline>
+        </w:drawing>
+      </w:r>
+      <w:r>
+        <w:br/>
+      </w:r>
+    </w:p>
+    <w:p>
+      <w:pPr>
+        <w:pStyle w:val="a3"/>
+        <w:numPr>
+          <w:ilvl w:val="0"/>
+          <w:numId w:val="1"/>
+        </w:numPr>
+      </w:pPr>
+      <w:proofErr w:type="spellStart"/>
+      <w:r>
+        <w:rPr>
+          <w:b/>
+          <w:lang w:val="en-US"/>
+        </w:rPr>
+        <w:t>attrib</w:t>
+      </w:r>
+      <w:proofErr w:type="spellEnd"/>
+      <w:r>
+        <w:t xml:space="preserve"> –</w:t>
+      </w:r>
+      <w:r>
+        <w:t xml:space="preserve"> </w:t>
+      </w:r>
+      <w:r>
+        <w:t xml:space="preserve">команда позволяет </w:t>
+      </w:r>
+      <w:r>
+        <w:t xml:space="preserve">изменять атрибуты файла или файлов. Например, с помощью команды </w:t>
+      </w:r>
+      <w:proofErr w:type="spellStart"/>
+      <w:r>
+        <w:rPr>
+          <w:b/>
+        </w:rPr>
+        <w:t>attrib</w:t>
+      </w:r>
+      <w:proofErr w:type="spellEnd"/>
+      <w:r>
+        <w:t xml:space="preserve"> можно сделать файл скрытым.</w:t>
+      </w:r>
+      <w:r>
+        <w:t xml:space="preserve"> </w:t>
+      </w:r>
+      <w:r>
+        <w:t>Так же можно просмотреть с помощью этой команды все атрибуты файлов в директории (если не добавлять никаких атрибутов к команде).</w:t>
+      </w:r>
+      <w:r>
+        <w:br/>
+      </w:r>
+    </w:p>
+    <w:p/>
+    <w:p/>
+    <w:p/>
+    <w:p/>
+    <w:p>
+      <w:r>
+        <w:lastRenderedPageBreak/>
+        <w:t xml:space="preserve">В примере ниже я скрыл текстовой файл и после чего проверил его атрибуты и продемонстрировал еще раз как можно использовать </w:t>
+      </w:r>
+      <w:proofErr w:type="spellStart"/>
+      <w:r>
+        <w:rPr>
+          <w:b/>
+          <w:lang w:val="en-US"/>
+        </w:rPr>
+        <w:t>dir</w:t>
+      </w:r>
+      <w:proofErr w:type="spellEnd"/>
+      <w:r>
+        <w:rPr>
+          <w:b/>
+        </w:rPr>
+        <w:t xml:space="preserve"> /</w:t>
+      </w:r>
+      <w:r>
+        <w:rPr>
+          <w:b/>
+          <w:lang w:val="en-US"/>
+        </w:rPr>
+        <w:t>a</w:t>
+      </w:r>
+      <w:r>
+        <w:rPr>
+          <w:b/>
+        </w:rPr>
+        <w:t>:</w:t>
+      </w:r>
+      <w:r>
+        <w:rPr>
+          <w:b/>
+          <w:lang w:val="en-US"/>
+        </w:rPr>
+        <w:t>h</w:t>
+      </w:r>
+    </w:p>
+    <w:p>
+      <w:r>
+        <w:rPr>
+          <w:noProof/>
+          <w:lang w:val="en-US" w:eastAsia="en-US"/>
+        </w:rPr>
+        <w:drawing>
+          <wp:inline distT="0" distB="0" distL="0" distR="0" wp14:anchorId="09DC8739" wp14:editId="6C024D0E">
+            <wp:extent cx="5943600" cy="2406650"/>
+            <wp:effectExtent l="0" t="0" r="0" b="0"/>
+            <wp:docPr id="18" name="Рисунок 18"/>
+            <wp:cNvGraphicFramePr>
+              <a:graphicFrameLocks xmlns:a="http://schemas.openxmlformats.org/drawingml/2006/main" noChangeAspect="1"/>
+            </wp:cNvGraphicFramePr>
+            <a:graphic xmlns:a="http://schemas.openxmlformats.org/drawingml/2006/main">
+              <a:graphicData uri="http://schemas.openxmlformats.org/drawingml/2006/picture">
+                <pic:pic xmlns:pic="http://schemas.openxmlformats.org/drawingml/2006/picture">
+                  <pic:nvPicPr>
+                    <pic:cNvPr id="1" name=""/>
+                    <pic:cNvPicPr/>
+                  </pic:nvPicPr>
+                  <pic:blipFill>
+                    <a:blip r:embed="rId22"/>
+                    <a:stretch>
+                      <a:fillRect/>
+                    </a:stretch>
+                  </pic:blipFill>
+                  <pic:spPr>
+                    <a:xfrm>
+                      <a:off x="0" y="0"/>
+                      <a:ext cx="5943600" cy="2406650"/>
+                    </a:xfrm>
+                    <a:prstGeom prst="rect">
+                      <a:avLst/>
+                    </a:prstGeom>
+                  </pic:spPr>
+                </pic:pic>
+              </a:graphicData>
+            </a:graphic>
+          </wp:inline>
+        </w:drawing>
+      </w:r>
+    </w:p>
+    <w:p/>
+    <w:p/>
+    <w:p>
+      <w:pPr>
+        <w:pStyle w:val="a3"/>
+        <w:numPr>
+          <w:ilvl w:val="0"/>
+          <w:numId w:val="1"/>
+        </w:numPr>
+      </w:pPr>
+      <w:r>
+        <w:rPr>
+          <w:b/>
+          <w:lang w:val="en-US"/>
+        </w:rPr>
+        <w:t>del</w:t>
+      </w:r>
+      <w:r>
+        <w:t xml:space="preserve"> –</w:t>
+      </w:r>
+      <w:r>
+        <w:t xml:space="preserve"> </w:t>
+      </w:r>
+      <w:r>
+        <w:t xml:space="preserve">команда </w:t>
+      </w:r>
+      <w:r>
+        <w:t>используется для удал</w:t>
+      </w:r>
+      <w:r>
+        <w:t>ения файлов. Так же при удаление можно указать что хотим удалить файлы по атрибутам</w:t>
+      </w:r>
+      <w:r>
+        <w:br/>
+      </w:r>
+    </w:p>
+    <w:p>
+      <w:r>
+        <w:t>В примере ниже можно уви</w:t>
+      </w:r>
+      <w:bookmarkStart w:id="1" w:name="_GoBack"/>
+      <w:bookmarkEnd w:id="1"/>
+      <w:r>
+        <w:t>деть, как я удаляю текстовой файл, не используя никаких атрибутов дополнительных. После чего создаю еще 2 текстовых файла</w:t>
+      </w:r>
+      <w:r>
+        <w:t xml:space="preserve"> </w:t>
+      </w:r>
+      <w:r>
+        <w:t>которым даю скрытый атрибут</w:t>
+      </w:r>
+      <w:r>
+        <w:t xml:space="preserve"> и удаляю их по</w:t>
+      </w:r>
+      <w:r>
+        <w:t xml:space="preserve"> этому же атрибуту</w:t>
+      </w:r>
+      <w:r>
+        <w:t>.</w:t>
+      </w:r>
+      <w:r>
+        <w:br/>
+      </w:r>
+      <w:r>
+        <w:rPr>
+          <w:noProof/>
+          <w:lang w:val="en-US" w:eastAsia="en-US"/>
+        </w:rPr>
+        <w:drawing>
+          <wp:inline distT="0" distB="0" distL="0" distR="0" wp14:anchorId="337FD561" wp14:editId="1D198447">
+            <wp:extent cx="5943600" cy="4020185"/>
+            <wp:effectExtent l="0" t="0" r="0" b="0"/>
+            <wp:docPr id="20" name="Рисунок 20"/>
+            <wp:cNvGraphicFramePr>
+              <a:graphicFrameLocks xmlns:a="http://schemas.openxmlformats.org/drawingml/2006/main" noChangeAspect="1"/>
+            </wp:cNvGraphicFramePr>
+            <a:graphic xmlns:a="http://schemas.openxmlformats.org/drawingml/2006/main">
+              <a:graphicData uri="http://schemas.openxmlformats.org/drawingml/2006/picture">
+                <pic:pic xmlns:pic="http://schemas.openxmlformats.org/drawingml/2006/picture">
+                  <pic:nvPicPr>
+                    <pic:cNvPr id="1" name=""/>
+                    <pic:cNvPicPr/>
+                  </pic:nvPicPr>
+                  <pic:blipFill>
+                    <a:blip r:embed="rId23"/>
+                    <a:stretch>
+                      <a:fillRect/>
+                    </a:stretch>
+                  </pic:blipFill>
+                  <pic:spPr>
+                    <a:xfrm>
+                      <a:off x="0" y="0"/>
+                      <a:ext cx="5943600" cy="4020185"/>
+                    </a:xfrm>
+                    <a:prstGeom prst="rect">
+                      <a:avLst/>
+                    </a:prstGeom>
+                  </pic:spPr>
+                </pic:pic>
+              </a:graphicData>
+            </a:graphic>
+          </wp:inline>
+        </w:drawing>
+      </w:r>
+    </w:p>
+    <w:p/>
+    <w:p/>
+    <w:p>
+      <w:pPr>
+        <w:pStyle w:val="a3"/>
+        <w:numPr>
+          <w:ilvl w:val="0"/>
+          <w:numId w:val="1"/>
+        </w:numPr>
+      </w:pPr>
+      <w:r>
+        <w:rPr>
+          <w:b/>
+          <w:lang w:val="en-US"/>
+        </w:rPr>
+        <w:t>erase</w:t>
+      </w:r>
+      <w:r>
+        <w:t xml:space="preserve"> –</w:t>
+      </w:r>
+      <w:r>
+        <w:t xml:space="preserve"> </w:t>
+      </w:r>
+      <w:r>
+        <w:t>используется для удаления файлов с жесткого диска компьютера и других устройств хранения данных.</w:t>
+      </w:r>
     </w:p>
     <w:sectPr>
       <w:pgSz w:w="12240" w:h="15840"/>
@@ -1720,6 +3030,136 @@
 <file path=word/numbering.xml><?xml version="1.0" encoding="utf-8"?>
 <w:numbering xmlns:wpc="http://schemas.microsoft.com/office/word/2010/wordprocessingCanvas" xmlns:cx="http://schemas.microsoft.com/office/drawing/2014/chartex" xmlns:mc="http://schemas.openxmlformats.org/markup-compatibility/2006" xmlns:o="urn:schemas-microsoft-com:office:office" xmlns:r="http://schemas.openxmlformats.org/officeDocument/2006/relationships" xmlns:m="http://schemas.openxmlformats.org/officeDocument/2006/math" xmlns:v="urn:schemas-microsoft-com:vml" xmlns:wp14="http://schemas.microsoft.com/office/word/2010/wordprocessingDrawing" xmlns:wp="http://schemas.openxmlformats.org/drawingml/2006/wordprocessingDrawing" xmlns:w10="urn:schemas-microsoft-com:office:word" xmlns:w="http://schemas.openxmlformats.org/wordprocessingml/2006/main" xmlns:w14="http://schemas.microsoft.com/office/word/2010/wordml" xmlns:w15="http://schemas.microsoft.com/office/word/2012/wordml" xmlns:w16se="http://schemas.microsoft.com/office/word/2015/wordml/symex" xmlns:wpg="http://schemas.microsoft.com/office/word/2010/wordprocessingGroup" xmlns:wpi="http://schemas.microsoft.com/office/word/2010/wordprocessingInk" xmlns:wne="http://schemas.microsoft.com/office/word/2006/wordml" xmlns:wps="http://schemas.microsoft.com/office/word/2010/wordprocessingShape" mc:Ignorable="w14 w15 w16se wp14">
   <w:abstractNum w:abstractNumId="0" w15:restartNumberingAfterBreak="0">
+    <w:nsid w:val="17E30A37"/>
+    <w:multiLevelType w:val="multilevel"/>
+    <w:tmpl w:val="8C68F594"/>
+    <w:lvl w:ilvl="0">
+      <w:start w:val="1"/>
+      <w:numFmt w:val="decimal"/>
+      <w:lvlText w:val="%1."/>
+      <w:lvlJc w:val="left"/>
+      <w:pPr>
+        <w:ind w:left="720" w:hanging="360"/>
+      </w:pPr>
+      <w:rPr>
+        <w:rFonts w:hint="default"/>
+        <w:b/>
+      </w:rPr>
+    </w:lvl>
+    <w:lvl w:ilvl="1">
+      <w:start w:val="1"/>
+      <w:numFmt w:val="decimal"/>
+      <w:isLgl/>
+      <w:lvlText w:val="%1.%2"/>
+      <w:lvlJc w:val="left"/>
+      <w:pPr>
+        <w:ind w:left="720" w:hanging="360"/>
+      </w:pPr>
+      <w:rPr>
+        <w:rFonts w:hint="default"/>
+        <w:b/>
+      </w:rPr>
+    </w:lvl>
+    <w:lvl w:ilvl="2">
+      <w:start w:val="1"/>
+      <w:numFmt w:val="decimal"/>
+      <w:isLgl/>
+      <w:lvlText w:val="%1.%2.%3"/>
+      <w:lvlJc w:val="left"/>
+      <w:pPr>
+        <w:ind w:left="1080" w:hanging="720"/>
+      </w:pPr>
+      <w:rPr>
+        <w:rFonts w:hint="default"/>
+        <w:b/>
+      </w:rPr>
+    </w:lvl>
+    <w:lvl w:ilvl="3">
+      <w:start w:val="1"/>
+      <w:numFmt w:val="decimal"/>
+      <w:isLgl/>
+      <w:lvlText w:val="%1.%2.%3.%4"/>
+      <w:lvlJc w:val="left"/>
+      <w:pPr>
+        <w:ind w:left="1080" w:hanging="720"/>
+      </w:pPr>
+      <w:rPr>
+        <w:rFonts w:hint="default"/>
+        <w:b/>
+      </w:rPr>
+    </w:lvl>
+    <w:lvl w:ilvl="4">
+      <w:start w:val="1"/>
+      <w:numFmt w:val="decimal"/>
+      <w:isLgl/>
+      <w:lvlText w:val="%1.%2.%3.%4.%5"/>
+      <w:lvlJc w:val="left"/>
+      <w:pPr>
+        <w:ind w:left="1440" w:hanging="1080"/>
+      </w:pPr>
+      <w:rPr>
+        <w:rFonts w:hint="default"/>
+        <w:b/>
+      </w:rPr>
+    </w:lvl>
+    <w:lvl w:ilvl="5">
+      <w:start w:val="1"/>
+      <w:numFmt w:val="decimal"/>
+      <w:isLgl/>
+      <w:lvlText w:val="%1.%2.%3.%4.%5.%6"/>
+      <w:lvlJc w:val="left"/>
+      <w:pPr>
+        <w:ind w:left="1440" w:hanging="1080"/>
+      </w:pPr>
+      <w:rPr>
+        <w:rFonts w:hint="default"/>
+        <w:b/>
+      </w:rPr>
+    </w:lvl>
+    <w:lvl w:ilvl="6">
+      <w:start w:val="1"/>
+      <w:numFmt w:val="decimal"/>
+      <w:isLgl/>
+      <w:lvlText w:val="%1.%2.%3.%4.%5.%6.%7"/>
+      <w:lvlJc w:val="left"/>
+      <w:pPr>
+        <w:ind w:left="1800" w:hanging="1440"/>
+      </w:pPr>
+      <w:rPr>
+        <w:rFonts w:hint="default"/>
+        <w:b/>
+      </w:rPr>
+    </w:lvl>
+    <w:lvl w:ilvl="7">
+      <w:start w:val="1"/>
+      <w:numFmt w:val="decimal"/>
+      <w:isLgl/>
+      <w:lvlText w:val="%1.%2.%3.%4.%5.%6.%7.%8"/>
+      <w:lvlJc w:val="left"/>
+      <w:pPr>
+        <w:ind w:left="1800" w:hanging="1440"/>
+      </w:pPr>
+      <w:rPr>
+        <w:rFonts w:hint="default"/>
+        <w:b/>
+      </w:rPr>
+    </w:lvl>
+    <w:lvl w:ilvl="8">
+      <w:start w:val="1"/>
+      <w:numFmt w:val="decimal"/>
+      <w:isLgl/>
+      <w:lvlText w:val="%1.%2.%3.%4.%5.%6.%7.%8.%9"/>
+      <w:lvlJc w:val="left"/>
+      <w:pPr>
+        <w:ind w:left="2160" w:hanging="1800"/>
+      </w:pPr>
+      <w:rPr>
+        <w:rFonts w:hint="default"/>
+        <w:b/>
+      </w:rPr>
+    </w:lvl>
+  </w:abstractNum>
+  <w:abstractNum w:abstractNumId="1" w15:restartNumberingAfterBreak="0">
     <w:nsid w:val="21A73ECE"/>
     <w:multiLevelType w:val="multilevel"/>
     <w:tmpl w:val="8C68F594"/>
@@ -1849,8 +3289,469 @@
       </w:rPr>
     </w:lvl>
   </w:abstractNum>
+  <w:abstractNum w:abstractNumId="2" w15:restartNumberingAfterBreak="0">
+    <w:nsid w:val="2E3449B0"/>
+    <w:multiLevelType w:val="hybridMultilevel"/>
+    <w:tmpl w:val="42CE33A2"/>
+    <w:lvl w:ilvl="0" w:tplc="04090001">
+      <w:start w:val="1"/>
+      <w:numFmt w:val="bullet"/>
+      <w:lvlText w:val=""/>
+      <w:lvlJc w:val="left"/>
+      <w:pPr>
+        <w:ind w:left="720" w:hanging="360"/>
+      </w:pPr>
+      <w:rPr>
+        <w:rFonts w:ascii="Symbol" w:hAnsi="Symbol" w:hint="default"/>
+      </w:rPr>
+    </w:lvl>
+    <w:lvl w:ilvl="1" w:tplc="04090003" w:tentative="1">
+      <w:start w:val="1"/>
+      <w:numFmt w:val="bullet"/>
+      <w:lvlText w:val="o"/>
+      <w:lvlJc w:val="left"/>
+      <w:pPr>
+        <w:ind w:left="1440" w:hanging="360"/>
+      </w:pPr>
+      <w:rPr>
+        <w:rFonts w:ascii="Courier New" w:hAnsi="Courier New" w:cs="Courier New" w:hint="default"/>
+      </w:rPr>
+    </w:lvl>
+    <w:lvl w:ilvl="2" w:tplc="04090005" w:tentative="1">
+      <w:start w:val="1"/>
+      <w:numFmt w:val="bullet"/>
+      <w:lvlText w:val=""/>
+      <w:lvlJc w:val="left"/>
+      <w:pPr>
+        <w:ind w:left="2160" w:hanging="360"/>
+      </w:pPr>
+      <w:rPr>
+        <w:rFonts w:ascii="Wingdings" w:hAnsi="Wingdings" w:hint="default"/>
+      </w:rPr>
+    </w:lvl>
+    <w:lvl w:ilvl="3" w:tplc="04090001" w:tentative="1">
+      <w:start w:val="1"/>
+      <w:numFmt w:val="bullet"/>
+      <w:lvlText w:val=""/>
+      <w:lvlJc w:val="left"/>
+      <w:pPr>
+        <w:ind w:left="2880" w:hanging="360"/>
+      </w:pPr>
+      <w:rPr>
+        <w:rFonts w:ascii="Symbol" w:hAnsi="Symbol" w:hint="default"/>
+      </w:rPr>
+    </w:lvl>
+    <w:lvl w:ilvl="4" w:tplc="04090003" w:tentative="1">
+      <w:start w:val="1"/>
+      <w:numFmt w:val="bullet"/>
+      <w:lvlText w:val="o"/>
+      <w:lvlJc w:val="left"/>
+      <w:pPr>
+        <w:ind w:left="3600" w:hanging="360"/>
+      </w:pPr>
+      <w:rPr>
+        <w:rFonts w:ascii="Courier New" w:hAnsi="Courier New" w:cs="Courier New" w:hint="default"/>
+      </w:rPr>
+    </w:lvl>
+    <w:lvl w:ilvl="5" w:tplc="04090005" w:tentative="1">
+      <w:start w:val="1"/>
+      <w:numFmt w:val="bullet"/>
+      <w:lvlText w:val=""/>
+      <w:lvlJc w:val="left"/>
+      <w:pPr>
+        <w:ind w:left="4320" w:hanging="360"/>
+      </w:pPr>
+      <w:rPr>
+        <w:rFonts w:ascii="Wingdings" w:hAnsi="Wingdings" w:hint="default"/>
+      </w:rPr>
+    </w:lvl>
+    <w:lvl w:ilvl="6" w:tplc="04090001" w:tentative="1">
+      <w:start w:val="1"/>
+      <w:numFmt w:val="bullet"/>
+      <w:lvlText w:val=""/>
+      <w:lvlJc w:val="left"/>
+      <w:pPr>
+        <w:ind w:left="5040" w:hanging="360"/>
+      </w:pPr>
+      <w:rPr>
+        <w:rFonts w:ascii="Symbol" w:hAnsi="Symbol" w:hint="default"/>
+      </w:rPr>
+    </w:lvl>
+    <w:lvl w:ilvl="7" w:tplc="04090003" w:tentative="1">
+      <w:start w:val="1"/>
+      <w:numFmt w:val="bullet"/>
+      <w:lvlText w:val="o"/>
+      <w:lvlJc w:val="left"/>
+      <w:pPr>
+        <w:ind w:left="5760" w:hanging="360"/>
+      </w:pPr>
+      <w:rPr>
+        <w:rFonts w:ascii="Courier New" w:hAnsi="Courier New" w:cs="Courier New" w:hint="default"/>
+      </w:rPr>
+    </w:lvl>
+    <w:lvl w:ilvl="8" w:tplc="04090005" w:tentative="1">
+      <w:start w:val="1"/>
+      <w:numFmt w:val="bullet"/>
+      <w:lvlText w:val=""/>
+      <w:lvlJc w:val="left"/>
+      <w:pPr>
+        <w:ind w:left="6480" w:hanging="360"/>
+      </w:pPr>
+      <w:rPr>
+        <w:rFonts w:ascii="Wingdings" w:hAnsi="Wingdings" w:hint="default"/>
+      </w:rPr>
+    </w:lvl>
+  </w:abstractNum>
+  <w:abstractNum w:abstractNumId="3" w15:restartNumberingAfterBreak="0">
+    <w:nsid w:val="323961B9"/>
+    <w:multiLevelType w:val="hybridMultilevel"/>
+    <w:tmpl w:val="A5E6D2CE"/>
+    <w:lvl w:ilvl="0" w:tplc="04090001">
+      <w:start w:val="1"/>
+      <w:numFmt w:val="bullet"/>
+      <w:lvlText w:val=""/>
+      <w:lvlJc w:val="left"/>
+      <w:pPr>
+        <w:ind w:left="720" w:hanging="360"/>
+      </w:pPr>
+      <w:rPr>
+        <w:rFonts w:ascii="Symbol" w:hAnsi="Symbol" w:hint="default"/>
+      </w:rPr>
+    </w:lvl>
+    <w:lvl w:ilvl="1" w:tplc="04090003" w:tentative="1">
+      <w:start w:val="1"/>
+      <w:numFmt w:val="bullet"/>
+      <w:lvlText w:val="o"/>
+      <w:lvlJc w:val="left"/>
+      <w:pPr>
+        <w:ind w:left="1440" w:hanging="360"/>
+      </w:pPr>
+      <w:rPr>
+        <w:rFonts w:ascii="Courier New" w:hAnsi="Courier New" w:cs="Courier New" w:hint="default"/>
+      </w:rPr>
+    </w:lvl>
+    <w:lvl w:ilvl="2" w:tplc="04090005" w:tentative="1">
+      <w:start w:val="1"/>
+      <w:numFmt w:val="bullet"/>
+      <w:lvlText w:val=""/>
+      <w:lvlJc w:val="left"/>
+      <w:pPr>
+        <w:ind w:left="2160" w:hanging="360"/>
+      </w:pPr>
+      <w:rPr>
+        <w:rFonts w:ascii="Wingdings" w:hAnsi="Wingdings" w:hint="default"/>
+      </w:rPr>
+    </w:lvl>
+    <w:lvl w:ilvl="3" w:tplc="04090001" w:tentative="1">
+      <w:start w:val="1"/>
+      <w:numFmt w:val="bullet"/>
+      <w:lvlText w:val=""/>
+      <w:lvlJc w:val="left"/>
+      <w:pPr>
+        <w:ind w:left="2880" w:hanging="360"/>
+      </w:pPr>
+      <w:rPr>
+        <w:rFonts w:ascii="Symbol" w:hAnsi="Symbol" w:hint="default"/>
+      </w:rPr>
+    </w:lvl>
+    <w:lvl w:ilvl="4" w:tplc="04090003" w:tentative="1">
+      <w:start w:val="1"/>
+      <w:numFmt w:val="bullet"/>
+      <w:lvlText w:val="o"/>
+      <w:lvlJc w:val="left"/>
+      <w:pPr>
+        <w:ind w:left="3600" w:hanging="360"/>
+      </w:pPr>
+      <w:rPr>
+        <w:rFonts w:ascii="Courier New" w:hAnsi="Courier New" w:cs="Courier New" w:hint="default"/>
+      </w:rPr>
+    </w:lvl>
+    <w:lvl w:ilvl="5" w:tplc="04090005" w:tentative="1">
+      <w:start w:val="1"/>
+      <w:numFmt w:val="bullet"/>
+      <w:lvlText w:val=""/>
+      <w:lvlJc w:val="left"/>
+      <w:pPr>
+        <w:ind w:left="4320" w:hanging="360"/>
+      </w:pPr>
+      <w:rPr>
+        <w:rFonts w:ascii="Wingdings" w:hAnsi="Wingdings" w:hint="default"/>
+      </w:rPr>
+    </w:lvl>
+    <w:lvl w:ilvl="6" w:tplc="04090001" w:tentative="1">
+      <w:start w:val="1"/>
+      <w:numFmt w:val="bullet"/>
+      <w:lvlText w:val=""/>
+      <w:lvlJc w:val="left"/>
+      <w:pPr>
+        <w:ind w:left="5040" w:hanging="360"/>
+      </w:pPr>
+      <w:rPr>
+        <w:rFonts w:ascii="Symbol" w:hAnsi="Symbol" w:hint="default"/>
+      </w:rPr>
+    </w:lvl>
+    <w:lvl w:ilvl="7" w:tplc="04090003" w:tentative="1">
+      <w:start w:val="1"/>
+      <w:numFmt w:val="bullet"/>
+      <w:lvlText w:val="o"/>
+      <w:lvlJc w:val="left"/>
+      <w:pPr>
+        <w:ind w:left="5760" w:hanging="360"/>
+      </w:pPr>
+      <w:rPr>
+        <w:rFonts w:ascii="Courier New" w:hAnsi="Courier New" w:cs="Courier New" w:hint="default"/>
+      </w:rPr>
+    </w:lvl>
+    <w:lvl w:ilvl="8" w:tplc="04090005" w:tentative="1">
+      <w:start w:val="1"/>
+      <w:numFmt w:val="bullet"/>
+      <w:lvlText w:val=""/>
+      <w:lvlJc w:val="left"/>
+      <w:pPr>
+        <w:ind w:left="6480" w:hanging="360"/>
+      </w:pPr>
+      <w:rPr>
+        <w:rFonts w:ascii="Wingdings" w:hAnsi="Wingdings" w:hint="default"/>
+      </w:rPr>
+    </w:lvl>
+  </w:abstractNum>
+  <w:abstractNum w:abstractNumId="4" w15:restartNumberingAfterBreak="0">
+    <w:nsid w:val="36CB4494"/>
+    <w:multiLevelType w:val="hybridMultilevel"/>
+    <w:tmpl w:val="AF6C643C"/>
+    <w:lvl w:ilvl="0" w:tplc="4D9824D6">
+      <w:start w:val="10"/>
+      <w:numFmt w:val="decimal"/>
+      <w:lvlText w:val="%1"/>
+      <w:lvlJc w:val="left"/>
+      <w:pPr>
+        <w:ind w:left="720" w:hanging="360"/>
+      </w:pPr>
+      <w:rPr>
+        <w:rFonts w:hint="default"/>
+        <w:b/>
+      </w:rPr>
+    </w:lvl>
+    <w:lvl w:ilvl="1" w:tplc="04090019" w:tentative="1">
+      <w:start w:val="1"/>
+      <w:numFmt w:val="lowerLetter"/>
+      <w:lvlText w:val="%2."/>
+      <w:lvlJc w:val="left"/>
+      <w:pPr>
+        <w:ind w:left="1440" w:hanging="360"/>
+      </w:pPr>
+    </w:lvl>
+    <w:lvl w:ilvl="2" w:tplc="0409001B" w:tentative="1">
+      <w:start w:val="1"/>
+      <w:numFmt w:val="lowerRoman"/>
+      <w:lvlText w:val="%3."/>
+      <w:lvlJc w:val="right"/>
+      <w:pPr>
+        <w:ind w:left="2160" w:hanging="180"/>
+      </w:pPr>
+    </w:lvl>
+    <w:lvl w:ilvl="3" w:tplc="0409000F" w:tentative="1">
+      <w:start w:val="1"/>
+      <w:numFmt w:val="decimal"/>
+      <w:lvlText w:val="%4."/>
+      <w:lvlJc w:val="left"/>
+      <w:pPr>
+        <w:ind w:left="2880" w:hanging="360"/>
+      </w:pPr>
+    </w:lvl>
+    <w:lvl w:ilvl="4" w:tplc="04090019" w:tentative="1">
+      <w:start w:val="1"/>
+      <w:numFmt w:val="lowerLetter"/>
+      <w:lvlText w:val="%5."/>
+      <w:lvlJc w:val="left"/>
+      <w:pPr>
+        <w:ind w:left="3600" w:hanging="360"/>
+      </w:pPr>
+    </w:lvl>
+    <w:lvl w:ilvl="5" w:tplc="0409001B" w:tentative="1">
+      <w:start w:val="1"/>
+      <w:numFmt w:val="lowerRoman"/>
+      <w:lvlText w:val="%6."/>
+      <w:lvlJc w:val="right"/>
+      <w:pPr>
+        <w:ind w:left="4320" w:hanging="180"/>
+      </w:pPr>
+    </w:lvl>
+    <w:lvl w:ilvl="6" w:tplc="0409000F" w:tentative="1">
+      <w:start w:val="1"/>
+      <w:numFmt w:val="decimal"/>
+      <w:lvlText w:val="%7."/>
+      <w:lvlJc w:val="left"/>
+      <w:pPr>
+        <w:ind w:left="5040" w:hanging="360"/>
+      </w:pPr>
+    </w:lvl>
+    <w:lvl w:ilvl="7" w:tplc="04090019" w:tentative="1">
+      <w:start w:val="1"/>
+      <w:numFmt w:val="lowerLetter"/>
+      <w:lvlText w:val="%8."/>
+      <w:lvlJc w:val="left"/>
+      <w:pPr>
+        <w:ind w:left="5760" w:hanging="360"/>
+      </w:pPr>
+    </w:lvl>
+    <w:lvl w:ilvl="8" w:tplc="0409001B" w:tentative="1">
+      <w:start w:val="1"/>
+      <w:numFmt w:val="lowerRoman"/>
+      <w:lvlText w:val="%9."/>
+      <w:lvlJc w:val="right"/>
+      <w:pPr>
+        <w:ind w:left="6480" w:hanging="180"/>
+      </w:pPr>
+    </w:lvl>
+  </w:abstractNum>
+  <w:abstractNum w:abstractNumId="5" w15:restartNumberingAfterBreak="0">
+    <w:nsid w:val="51E61F55"/>
+    <w:multiLevelType w:val="multilevel"/>
+    <w:tmpl w:val="8C68F594"/>
+    <w:lvl w:ilvl="0">
+      <w:start w:val="1"/>
+      <w:numFmt w:val="decimal"/>
+      <w:lvlText w:val="%1."/>
+      <w:lvlJc w:val="left"/>
+      <w:pPr>
+        <w:ind w:left="720" w:hanging="360"/>
+      </w:pPr>
+      <w:rPr>
+        <w:rFonts w:hint="default"/>
+        <w:b/>
+      </w:rPr>
+    </w:lvl>
+    <w:lvl w:ilvl="1">
+      <w:start w:val="1"/>
+      <w:numFmt w:val="decimal"/>
+      <w:isLgl/>
+      <w:lvlText w:val="%1.%2"/>
+      <w:lvlJc w:val="left"/>
+      <w:pPr>
+        <w:ind w:left="720" w:hanging="360"/>
+      </w:pPr>
+      <w:rPr>
+        <w:rFonts w:hint="default"/>
+        <w:b/>
+      </w:rPr>
+    </w:lvl>
+    <w:lvl w:ilvl="2">
+      <w:start w:val="1"/>
+      <w:numFmt w:val="decimal"/>
+      <w:isLgl/>
+      <w:lvlText w:val="%1.%2.%3"/>
+      <w:lvlJc w:val="left"/>
+      <w:pPr>
+        <w:ind w:left="1080" w:hanging="720"/>
+      </w:pPr>
+      <w:rPr>
+        <w:rFonts w:hint="default"/>
+        <w:b/>
+      </w:rPr>
+    </w:lvl>
+    <w:lvl w:ilvl="3">
+      <w:start w:val="1"/>
+      <w:numFmt w:val="decimal"/>
+      <w:isLgl/>
+      <w:lvlText w:val="%1.%2.%3.%4"/>
+      <w:lvlJc w:val="left"/>
+      <w:pPr>
+        <w:ind w:left="1080" w:hanging="720"/>
+      </w:pPr>
+      <w:rPr>
+        <w:rFonts w:hint="default"/>
+        <w:b/>
+      </w:rPr>
+    </w:lvl>
+    <w:lvl w:ilvl="4">
+      <w:start w:val="1"/>
+      <w:numFmt w:val="decimal"/>
+      <w:isLgl/>
+      <w:lvlText w:val="%1.%2.%3.%4.%5"/>
+      <w:lvlJc w:val="left"/>
+      <w:pPr>
+        <w:ind w:left="1440" w:hanging="1080"/>
+      </w:pPr>
+      <w:rPr>
+        <w:rFonts w:hint="default"/>
+        <w:b/>
+      </w:rPr>
+    </w:lvl>
+    <w:lvl w:ilvl="5">
+      <w:start w:val="1"/>
+      <w:numFmt w:val="decimal"/>
+      <w:isLgl/>
+      <w:lvlText w:val="%1.%2.%3.%4.%5.%6"/>
+      <w:lvlJc w:val="left"/>
+      <w:pPr>
+        <w:ind w:left="1440" w:hanging="1080"/>
+      </w:pPr>
+      <w:rPr>
+        <w:rFonts w:hint="default"/>
+        <w:b/>
+      </w:rPr>
+    </w:lvl>
+    <w:lvl w:ilvl="6">
+      <w:start w:val="1"/>
+      <w:numFmt w:val="decimal"/>
+      <w:isLgl/>
+      <w:lvlText w:val="%1.%2.%3.%4.%5.%6.%7"/>
+      <w:lvlJc w:val="left"/>
+      <w:pPr>
+        <w:ind w:left="1800" w:hanging="1440"/>
+      </w:pPr>
+      <w:rPr>
+        <w:rFonts w:hint="default"/>
+        <w:b/>
+      </w:rPr>
+    </w:lvl>
+    <w:lvl w:ilvl="7">
+      <w:start w:val="1"/>
+      <w:numFmt w:val="decimal"/>
+      <w:isLgl/>
+      <w:lvlText w:val="%1.%2.%3.%4.%5.%6.%7.%8"/>
+      <w:lvlJc w:val="left"/>
+      <w:pPr>
+        <w:ind w:left="1800" w:hanging="1440"/>
+      </w:pPr>
+      <w:rPr>
+        <w:rFonts w:hint="default"/>
+        <w:b/>
+      </w:rPr>
+    </w:lvl>
+    <w:lvl w:ilvl="8">
+      <w:start w:val="1"/>
+      <w:numFmt w:val="decimal"/>
+      <w:isLgl/>
+      <w:lvlText w:val="%1.%2.%3.%4.%5.%6.%7.%8.%9"/>
+      <w:lvlJc w:val="left"/>
+      <w:pPr>
+        <w:ind w:left="2160" w:hanging="1800"/>
+      </w:pPr>
+      <w:rPr>
+        <w:rFonts w:hint="default"/>
+        <w:b/>
+      </w:rPr>
+    </w:lvl>
+  </w:abstractNum>
   <w:num w:numId="1">
+    <w:abstractNumId w:val="1"/>
+  </w:num>
+  <w:num w:numId="2">
+    <w:abstractNumId w:val="3"/>
+  </w:num>
+  <w:num w:numId="3">
+    <w:abstractNumId w:val="2"/>
+  </w:num>
+  <w:num w:numId="4">
+    <w:abstractNumId w:val="5"/>
+  </w:num>
+  <w:num w:numId="5">
     <w:abstractNumId w:val="0"/>
+  </w:num>
+  <w:num w:numId="6">
+    <w:abstractNumId w:val="4"/>
   </w:num>
 </w:numbering>
 </file>

</xml_diff>

<commit_message>
Added project for html
</commit_message>
<xml_diff>
--- a/2nd semester/Operating Systems/Reports/OS_Cuciuc-Denis_DJ2204_Lab01.docx
+++ b/2nd semester/Operating Systems/Reports/OS_Cuciuc-Denis_DJ2204_Lab01.docx
@@ -2923,12 +2923,7 @@
     </w:p>
     <w:p>
       <w:r>
-        <w:t>В примере ниже можно уви</w:t>
-      </w:r>
-      <w:bookmarkStart w:id="1" w:name="_GoBack"/>
-      <w:bookmarkEnd w:id="1"/>
-      <w:r>
-        <w:t>деть, как я удаляю текстовой файл, не используя никаких атрибутов дополнительных. После чего создаю еще 2 текстовых файла</w:t>
+        <w:t>В примере ниже можно увидеть, как я удаляю текстовой файл, не используя никаких атрибутов дополнительных. После чего создаю еще 2 текстовых файла</w:t>
       </w:r>
       <w:r>
         <w:t xml:space="preserve"> </w:t>
@@ -3016,6 +3011,384 @@
       <w:r>
         <w:t>используется для удаления файлов с жесткого диска компьютера и других устройств хранения данных.</w:t>
       </w:r>
+      <w:r>
+        <w:t xml:space="preserve"> </w:t>
+      </w:r>
+      <w:r>
+        <w:t>Можно удалить сразу все файлы в текущей директории или же указать директорию, из которой мы хотим удалить все файлы. Так же можно указать тип расширения файла, по которому мы хотим удалить.</w:t>
+      </w:r>
+      <w:r>
+        <w:br/>
+      </w:r>
+    </w:p>
+    <w:p>
+      <w:pPr>
+        <w:rPr>
+          <w:lang w:val="en-US"/>
+        </w:rPr>
+      </w:pPr>
+      <w:r>
+        <w:t>В примере ниже удаляю 2 текстовых файла по их расширению (</w:t>
+      </w:r>
+      <w:r>
+        <w:rPr>
+          <w:lang w:val="en-US"/>
+        </w:rPr>
+        <w:t>.txt)</w:t>
+      </w:r>
+      <w:r>
+        <w:rPr>
+          <w:lang w:val="en-US"/>
+        </w:rPr>
+        <w:br/>
+      </w:r>
+      <w:r>
+        <w:rPr>
+          <w:noProof/>
+          <w:lang w:val="en-US" w:eastAsia="en-US"/>
+        </w:rPr>
+        <w:drawing>
+          <wp:inline distT="0" distB="0" distL="0" distR="0" wp14:anchorId="67E0415E" wp14:editId="13DC43DA">
+            <wp:extent cx="5943600" cy="2936240"/>
+            <wp:effectExtent l="0" t="0" r="0" b="0"/>
+            <wp:docPr id="21" name="Рисунок 21"/>
+            <wp:cNvGraphicFramePr>
+              <a:graphicFrameLocks xmlns:a="http://schemas.openxmlformats.org/drawingml/2006/main" noChangeAspect="1"/>
+            </wp:cNvGraphicFramePr>
+            <a:graphic xmlns:a="http://schemas.openxmlformats.org/drawingml/2006/main">
+              <a:graphicData uri="http://schemas.openxmlformats.org/drawingml/2006/picture">
+                <pic:pic xmlns:pic="http://schemas.openxmlformats.org/drawingml/2006/picture">
+                  <pic:nvPicPr>
+                    <pic:cNvPr id="1" name=""/>
+                    <pic:cNvPicPr/>
+                  </pic:nvPicPr>
+                  <pic:blipFill>
+                    <a:blip r:embed="rId24"/>
+                    <a:stretch>
+                      <a:fillRect/>
+                    </a:stretch>
+                  </pic:blipFill>
+                  <pic:spPr>
+                    <a:xfrm>
+                      <a:off x="0" y="0"/>
+                      <a:ext cx="5943600" cy="2936240"/>
+                    </a:xfrm>
+                    <a:prstGeom prst="rect">
+                      <a:avLst/>
+                    </a:prstGeom>
+                  </pic:spPr>
+                </pic:pic>
+              </a:graphicData>
+            </a:graphic>
+          </wp:inline>
+        </w:drawing>
+      </w:r>
+    </w:p>
+    <w:p>
+      <w:pPr>
+        <w:rPr>
+          <w:lang w:val="en-US"/>
+        </w:rPr>
+      </w:pPr>
+    </w:p>
+    <w:p>
+      <w:pPr>
+        <w:pStyle w:val="a3"/>
+        <w:numPr>
+          <w:ilvl w:val="0"/>
+          <w:numId w:val="1"/>
+        </w:numPr>
+      </w:pPr>
+      <w:r>
+        <w:rPr>
+          <w:b/>
+          <w:lang w:val="en-US"/>
+        </w:rPr>
+        <w:t>move</w:t>
+      </w:r>
+      <w:r>
+        <w:t xml:space="preserve"> - позволяет пользователям переносить файлы или каталоги из одного каталога в друг</w:t>
+      </w:r>
+      <w:r>
+        <w:t>ой или с одного диска на другой.</w:t>
+      </w:r>
+    </w:p>
+    <w:p/>
+    <w:p>
+      <w:r>
+        <w:t xml:space="preserve">В примере ниже я перенес директорию </w:t>
+      </w:r>
+      <w:r>
+        <w:rPr>
+          <w:lang w:val="en-US"/>
+        </w:rPr>
+        <w:t>Basics</w:t>
+      </w:r>
+      <w:r>
+        <w:t xml:space="preserve"> </w:t>
+      </w:r>
+      <w:r>
+        <w:t xml:space="preserve">в Директорию </w:t>
+      </w:r>
+      <w:r>
+        <w:rPr>
+          <w:lang w:val="en-US"/>
+        </w:rPr>
+        <w:t>Collections</w:t>
+      </w:r>
+      <w:r>
+        <w:t xml:space="preserve"> (</w:t>
+      </w:r>
+      <w:r>
+        <w:t xml:space="preserve">тем самым все файлы и директории что могли были бы быть в папке </w:t>
+      </w:r>
+      <w:r>
+        <w:rPr>
+          <w:lang w:val="en-US"/>
+        </w:rPr>
+        <w:t>Basics</w:t>
+      </w:r>
+      <w:r>
+        <w:t xml:space="preserve"> </w:t>
+      </w:r>
+      <w:r>
+        <w:t xml:space="preserve">так же переносятся – то есть </w:t>
+      </w:r>
+      <w:r>
+        <w:lastRenderedPageBreak/>
+        <w:t>со всем содержимым)</w:t>
+      </w:r>
+      <w:r>
+        <w:br/>
+      </w:r>
+      <w:r>
+        <w:rPr>
+          <w:noProof/>
+          <w:lang w:val="en-US" w:eastAsia="en-US"/>
+        </w:rPr>
+        <w:drawing>
+          <wp:inline distT="0" distB="0" distL="0" distR="0" wp14:anchorId="317B3DC2" wp14:editId="67C55FD9">
+            <wp:extent cx="5943600" cy="4408170"/>
+            <wp:effectExtent l="0" t="0" r="0" b="0"/>
+            <wp:docPr id="22" name="Рисунок 22"/>
+            <wp:cNvGraphicFramePr>
+              <a:graphicFrameLocks xmlns:a="http://schemas.openxmlformats.org/drawingml/2006/main" noChangeAspect="1"/>
+            </wp:cNvGraphicFramePr>
+            <a:graphic xmlns:a="http://schemas.openxmlformats.org/drawingml/2006/main">
+              <a:graphicData uri="http://schemas.openxmlformats.org/drawingml/2006/picture">
+                <pic:pic xmlns:pic="http://schemas.openxmlformats.org/drawingml/2006/picture">
+                  <pic:nvPicPr>
+                    <pic:cNvPr id="1" name=""/>
+                    <pic:cNvPicPr/>
+                  </pic:nvPicPr>
+                  <pic:blipFill>
+                    <a:blip r:embed="rId25"/>
+                    <a:stretch>
+                      <a:fillRect/>
+                    </a:stretch>
+                  </pic:blipFill>
+                  <pic:spPr>
+                    <a:xfrm>
+                      <a:off x="0" y="0"/>
+                      <a:ext cx="5943600" cy="4408170"/>
+                    </a:xfrm>
+                    <a:prstGeom prst="rect">
+                      <a:avLst/>
+                    </a:prstGeom>
+                  </pic:spPr>
+                </pic:pic>
+              </a:graphicData>
+            </a:graphic>
+          </wp:inline>
+        </w:drawing>
+      </w:r>
+    </w:p>
+    <w:p/>
+    <w:p>
+      <w:pPr>
+        <w:pStyle w:val="a3"/>
+        <w:numPr>
+          <w:ilvl w:val="0"/>
+          <w:numId w:val="1"/>
+        </w:numPr>
+      </w:pPr>
+      <w:r>
+        <w:rPr>
+          <w:b/>
+          <w:lang w:val="en-US"/>
+        </w:rPr>
+        <w:t>rmdir</w:t>
+      </w:r>
+      <w:r>
+        <w:rPr>
+          <w:b/>
+        </w:rPr>
+        <w:t xml:space="preserve"> </w:t>
+      </w:r>
+      <w:r>
+        <w:t>и</w:t>
+      </w:r>
+      <w:r>
+        <w:rPr>
+          <w:b/>
+        </w:rPr>
+        <w:t xml:space="preserve"> </w:t>
+      </w:r>
+      <w:proofErr w:type="spellStart"/>
+      <w:r>
+        <w:rPr>
+          <w:b/>
+          <w:lang w:val="en-US"/>
+        </w:rPr>
+        <w:t>rd</w:t>
+      </w:r>
+      <w:proofErr w:type="spellEnd"/>
+      <w:r>
+        <w:t xml:space="preserve"> – </w:t>
+      </w:r>
+      <w:r>
+        <w:t>удаляют пустые каталоги</w:t>
+      </w:r>
+    </w:p>
+    <w:p>
+      <w:r>
+        <w:rPr>
+          <w:noProof/>
+          <w:lang w:val="en-US" w:eastAsia="en-US"/>
+        </w:rPr>
+        <w:lastRenderedPageBreak/>
+        <w:drawing>
+          <wp:inline distT="0" distB="0" distL="0" distR="0" wp14:anchorId="5858A676" wp14:editId="19D7C829">
+            <wp:extent cx="5943600" cy="5575935"/>
+            <wp:effectExtent l="0" t="0" r="0" b="5715"/>
+            <wp:docPr id="23" name="Рисунок 23"/>
+            <wp:cNvGraphicFramePr>
+              <a:graphicFrameLocks xmlns:a="http://schemas.openxmlformats.org/drawingml/2006/main" noChangeAspect="1"/>
+            </wp:cNvGraphicFramePr>
+            <a:graphic xmlns:a="http://schemas.openxmlformats.org/drawingml/2006/main">
+              <a:graphicData uri="http://schemas.openxmlformats.org/drawingml/2006/picture">
+                <pic:pic xmlns:pic="http://schemas.openxmlformats.org/drawingml/2006/picture">
+                  <pic:nvPicPr>
+                    <pic:cNvPr id="1" name=""/>
+                    <pic:cNvPicPr/>
+                  </pic:nvPicPr>
+                  <pic:blipFill>
+                    <a:blip r:embed="rId26"/>
+                    <a:stretch>
+                      <a:fillRect/>
+                    </a:stretch>
+                  </pic:blipFill>
+                  <pic:spPr>
+                    <a:xfrm>
+                      <a:off x="0" y="0"/>
+                      <a:ext cx="5943600" cy="5575935"/>
+                    </a:xfrm>
+                    <a:prstGeom prst="rect">
+                      <a:avLst/>
+                    </a:prstGeom>
+                  </pic:spPr>
+                </pic:pic>
+              </a:graphicData>
+            </a:graphic>
+          </wp:inline>
+        </w:drawing>
+      </w:r>
+    </w:p>
+    <w:p/>
+    <w:p/>
+    <w:p>
+      <w:pPr>
+        <w:pStyle w:val="a3"/>
+        <w:numPr>
+          <w:ilvl w:val="0"/>
+          <w:numId w:val="1"/>
+        </w:numPr>
+      </w:pPr>
+      <w:proofErr w:type="spellStart"/>
+      <w:r>
+        <w:rPr>
+          <w:b/>
+          <w:lang w:val="en-US"/>
+        </w:rPr>
+        <w:t>ren</w:t>
+      </w:r>
+      <w:proofErr w:type="spellEnd"/>
+      <w:r>
+        <w:t xml:space="preserve"> </w:t>
+      </w:r>
+      <w:r>
+        <w:t xml:space="preserve">и </w:t>
+      </w:r>
+      <w:r>
+        <w:rPr>
+          <w:b/>
+          <w:lang w:val="en-US"/>
+        </w:rPr>
+        <w:t>rename</w:t>
+      </w:r>
+      <w:r>
+        <w:rPr>
+          <w:b/>
+        </w:rPr>
+        <w:t xml:space="preserve"> - </w:t>
+      </w:r>
+      <w:r>
+        <w:t>из</w:t>
+      </w:r>
+      <w:r>
+        <w:t>меняют имена файлов и каталогов</w:t>
+      </w:r>
+    </w:p>
+    <w:p/>
+    <w:p>
+      <w:r>
+        <w:rPr>
+          <w:noProof/>
+          <w:lang w:val="en-US" w:eastAsia="en-US"/>
+        </w:rPr>
+        <w:lastRenderedPageBreak/>
+        <w:drawing>
+          <wp:inline distT="0" distB="0" distL="0" distR="0" wp14:anchorId="47883A15" wp14:editId="7AE43495">
+            <wp:extent cx="5943600" cy="4161155"/>
+            <wp:effectExtent l="0" t="0" r="0" b="0"/>
+            <wp:docPr id="24" name="Рисунок 24"/>
+            <wp:cNvGraphicFramePr>
+              <a:graphicFrameLocks xmlns:a="http://schemas.openxmlformats.org/drawingml/2006/main" noChangeAspect="1"/>
+            </wp:cNvGraphicFramePr>
+            <a:graphic xmlns:a="http://schemas.openxmlformats.org/drawingml/2006/main">
+              <a:graphicData uri="http://schemas.openxmlformats.org/drawingml/2006/picture">
+                <pic:pic xmlns:pic="http://schemas.openxmlformats.org/drawingml/2006/picture">
+                  <pic:nvPicPr>
+                    <pic:cNvPr id="1" name=""/>
+                    <pic:cNvPicPr/>
+                  </pic:nvPicPr>
+                  <pic:blipFill>
+                    <a:blip r:embed="rId27"/>
+                    <a:stretch>
+                      <a:fillRect/>
+                    </a:stretch>
+                  </pic:blipFill>
+                  <pic:spPr>
+                    <a:xfrm>
+                      <a:off x="0" y="0"/>
+                      <a:ext cx="5943600" cy="4161155"/>
+                    </a:xfrm>
+                    <a:prstGeom prst="rect">
+                      <a:avLst/>
+                    </a:prstGeom>
+                  </pic:spPr>
+                </pic:pic>
+              </a:graphicData>
+            </a:graphic>
+          </wp:inline>
+        </w:drawing>
+      </w:r>
+    </w:p>
+    <w:p/>
+    <w:p/>
+    <w:p>
+      <w:bookmarkStart w:id="1" w:name="_GoBack"/>
+      <w:bookmarkEnd w:id="1"/>
     </w:p>
     <w:sectPr>
       <w:pgSz w:w="12240" w:h="15840"/>

</xml_diff>